<commit_message>
more changes on equations picture in linear regression
</commit_message>
<xml_diff>
--- a/MachineLearning/equations.docx
+++ b/MachineLearning/equations.docx
@@ -25,20 +25,20 @@
       <w:pPr>
         <w:rPr>
           <w:rFonts w:eastAsiaTheme="minorEastAsia"/>
-          <w:sz w:val="72"/>
+          <w:sz w:val="52"/>
         </w:rPr>
       </w:pPr>
       <w:r>
         <w:rPr>
           <w:rFonts w:eastAsiaTheme="minorEastAsia"/>
-          <w:sz w:val="72"/>
+          <w:sz w:val="52"/>
         </w:rPr>
         <w:t>Where</w:t>
       </w:r>
       <w:r>
         <w:rPr>
           <w:rFonts w:eastAsiaTheme="minorEastAsia"/>
-          <w:sz w:val="72"/>
+          <w:sz w:val="52"/>
         </w:rPr>
         <w:t>:</w:t>
       </w:r>
@@ -56,7 +56,7 @@
       </w:tblGrid>
       <w:tr>
         <w:trPr>
-          <w:trHeight w:hRule="exact" w:val="1420"/>
+          <w:trHeight w:val="841"/>
         </w:trPr>
         <w:tc>
           <w:tcPr>
@@ -75,7 +75,7 @@
                 <w:rFonts w:eastAsiaTheme="minorEastAsia"/>
                 <w:sz w:val="44"/>
               </w:rPr>
-              <w:t>a (Y-intercept)</w:t>
+              <w:t>Y-intercept</w:t>
             </w:r>
           </w:p>
         </w:tc>
@@ -102,7 +102,37 @@
                     <w:rFonts w:ascii="Cambria Math" w:eastAsiaTheme="minorEastAsia" w:hAnsi="Cambria Math"/>
                     <w:sz w:val="44"/>
                   </w:rPr>
-                  <m:t>a=</m:t>
+                  <m:t>a</m:t>
+                </m:r>
+                <m:r>
+                  <m:rPr>
+                    <m:nor/>
+                  </m:rPr>
+                  <w:rPr>
+                    <w:rFonts w:ascii="Cambria Math" w:eastAsiaTheme="minorEastAsia" w:hAnsi="Cambria Math"/>
+                    <w:sz w:val="44"/>
+                  </w:rPr>
+                  <m:t xml:space="preserve"> </m:t>
+                </m:r>
+                <m:r>
+                  <m:rPr>
+                    <m:nor/>
+                  </m:rPr>
+                  <w:rPr>
+                    <w:rFonts w:ascii="Cambria Math" w:eastAsiaTheme="minorEastAsia" w:hAnsi="Cambria Math"/>
+                    <w:sz w:val="44"/>
+                  </w:rPr>
+                  <m:t>=</m:t>
+                </m:r>
+                <m:r>
+                  <m:rPr>
+                    <m:nor/>
+                  </m:rPr>
+                  <w:rPr>
+                    <w:rFonts w:ascii="Cambria Math" w:eastAsiaTheme="minorEastAsia" w:hAnsi="Cambria Math"/>
+                    <w:sz w:val="44"/>
+                  </w:rPr>
+                  <m:t xml:space="preserve"> </m:t>
                 </m:r>
                 <m:acc>
                   <m:accPr>
@@ -160,7 +190,7 @@
       </w:tr>
       <w:tr>
         <w:trPr>
-          <w:trHeight w:hRule="exact" w:val="1420"/>
+          <w:trHeight w:val="1177"/>
         </w:trPr>
         <w:tc>
           <w:tcPr>
@@ -179,7 +209,7 @@
                 <w:rFonts w:eastAsiaTheme="minorEastAsia"/>
                 <w:sz w:val="44"/>
               </w:rPr>
-              <w:t>b (Slope)</w:t>
+              <w:t>Slope</w:t>
             </w:r>
           </w:p>
         </w:tc>
@@ -284,10 +314,12 @@
             </m:oMathPara>
           </w:p>
         </w:tc>
+        <w:bookmarkStart w:id="0" w:name="_GoBack"/>
+        <w:bookmarkEnd w:id="0"/>
       </w:tr>
       <w:tr>
         <w:trPr>
-          <w:trHeight w:hRule="exact" w:val="1420"/>
+          <w:trHeight w:val="1885"/>
         </w:trPr>
         <w:tc>
           <w:tcPr>
@@ -306,7 +338,7 @@
                 <w:rFonts w:eastAsiaTheme="minorEastAsia"/>
                 <w:sz w:val="44"/>
               </w:rPr>
-              <w:t>r (Correlation coefficient)</w:t>
+              <w:t>Correlation coefficient</w:t>
             </w:r>
           </w:p>
         </w:tc>
@@ -537,9 +569,12 @@
                       </w:rPr>
                       <m:t xml:space="preserve"> </m:t>
                     </m:r>
-                    <m:rad>
-                      <m:radPr>
-                        <m:degHide m:val="1"/>
+                    <m:nary>
+                      <m:naryPr>
+                        <m:chr m:val="∑"/>
+                        <m:limLoc m:val="undOvr"/>
+                        <m:subHide m:val="1"/>
+                        <m:supHide m:val="1"/>
                         <m:ctrlPr>
                           <w:rPr>
                             <w:rFonts w:ascii="Cambria Math" w:eastAsiaTheme="minorEastAsia" w:hAnsi="Cambria Math"/>
@@ -547,11 +582,13 @@
                             <w:sz w:val="44"/>
                           </w:rPr>
                         </m:ctrlPr>
-                      </m:radPr>
-                      <m:deg/>
+                      </m:naryPr>
+                      <m:sub/>
+                      <m:sup/>
                       <m:e>
-                        <m:sSup>
-                          <m:sSupPr>
+                        <m:rad>
+                          <m:radPr>
+                            <m:degHide m:val="1"/>
                             <m:ctrlPr>
                               <w:rPr>
                                 <w:rFonts w:ascii="Cambria Math" w:eastAsiaTheme="minorEastAsia" w:hAnsi="Cambria Math"/>
@@ -559,18 +596,11 @@
                                 <w:sz w:val="44"/>
                               </w:rPr>
                             </m:ctrlPr>
-                          </m:sSupPr>
+                          </m:radPr>
+                          <m:deg/>
                           <m:e>
-                            <m:r>
-                              <w:rPr>
-                                <w:rFonts w:ascii="Cambria Math" w:eastAsiaTheme="minorEastAsia" w:hAnsi="Cambria Math"/>
-                                <w:sz w:val="44"/>
-                              </w:rPr>
-                              <m:t>(y-</m:t>
-                            </m:r>
-                            <m:acc>
-                              <m:accPr>
-                                <m:chr m:val="̅"/>
+                            <m:sSup>
+                              <m:sSupPr>
                                 <m:ctrlPr>
                                   <w:rPr>
                                     <w:rFonts w:ascii="Cambria Math" w:eastAsiaTheme="minorEastAsia" w:hAnsi="Cambria Math"/>
@@ -578,49 +608,68 @@
                                     <w:sz w:val="44"/>
                                   </w:rPr>
                                 </m:ctrlPr>
-                              </m:accPr>
+                              </m:sSupPr>
                               <m:e>
                                 <m:r>
                                   <w:rPr>
                                     <w:rFonts w:ascii="Cambria Math" w:eastAsiaTheme="minorEastAsia" w:hAnsi="Cambria Math"/>
                                     <w:sz w:val="44"/>
                                   </w:rPr>
-                                  <m:t>y</m:t>
+                                  <m:t>(y-</m:t>
+                                </m:r>
+                                <m:acc>
+                                  <m:accPr>
+                                    <m:chr m:val="̅"/>
+                                    <m:ctrlPr>
+                                      <w:rPr>
+                                        <w:rFonts w:ascii="Cambria Math" w:eastAsiaTheme="minorEastAsia" w:hAnsi="Cambria Math"/>
+                                        <w:i/>
+                                        <w:sz w:val="44"/>
+                                      </w:rPr>
+                                    </m:ctrlPr>
+                                  </m:accPr>
+                                  <m:e>
+                                    <m:r>
+                                      <w:rPr>
+                                        <w:rFonts w:ascii="Cambria Math" w:eastAsiaTheme="minorEastAsia" w:hAnsi="Cambria Math"/>
+                                        <w:sz w:val="44"/>
+                                      </w:rPr>
+                                      <m:t>y</m:t>
+                                    </m:r>
+                                  </m:e>
+                                </m:acc>
+                                <m:r>
+                                  <w:rPr>
+                                    <w:rFonts w:ascii="Cambria Math" w:eastAsiaTheme="minorEastAsia" w:hAnsi="Cambria Math"/>
+                                    <w:sz w:val="44"/>
+                                  </w:rPr>
+                                  <m:t>)</m:t>
                                 </m:r>
                               </m:e>
-                            </m:acc>
-                            <m:r>
-                              <w:rPr>
-                                <w:rFonts w:ascii="Cambria Math" w:eastAsiaTheme="minorEastAsia" w:hAnsi="Cambria Math"/>
-                                <w:sz w:val="44"/>
-                              </w:rPr>
-                              <m:t>)</m:t>
-                            </m:r>
+                              <m:sup>
+                                <m:r>
+                                  <w:rPr>
+                                    <w:rFonts w:ascii="Cambria Math" w:eastAsiaTheme="minorEastAsia" w:hAnsi="Cambria Math"/>
+                                    <w:sz w:val="44"/>
+                                  </w:rPr>
+                                  <m:t>2</m:t>
+                                </m:r>
+                              </m:sup>
+                            </m:sSup>
                           </m:e>
-                          <m:sup>
-                            <m:r>
-                              <w:rPr>
-                                <w:rFonts w:ascii="Cambria Math" w:eastAsiaTheme="minorEastAsia" w:hAnsi="Cambria Math"/>
-                                <w:sz w:val="44"/>
-                              </w:rPr>
-                              <m:t>2</m:t>
-                            </m:r>
-                          </m:sup>
-                        </m:sSup>
+                        </m:rad>
                       </m:e>
-                    </m:rad>
+                    </m:nary>
                   </m:den>
                 </m:f>
               </m:oMath>
             </m:oMathPara>
           </w:p>
         </w:tc>
-        <w:bookmarkStart w:id="0" w:name="_GoBack"/>
-        <w:bookmarkEnd w:id="0"/>
       </w:tr>
       <w:tr>
         <w:trPr>
-          <w:trHeight w:hRule="exact" w:val="1420"/>
+          <w:trHeight w:val="2077"/>
         </w:trPr>
         <w:tc>
           <w:tcPr>
@@ -718,6 +767,126 @@
                     </m:r>
                   </m:sub>
                 </m:sSub>
+                <m:r>
+                  <w:rPr>
+                    <w:rFonts w:ascii="Cambria Math" w:eastAsiaTheme="minorEastAsia" w:hAnsi="Cambria Math"/>
+                    <w:sz w:val="44"/>
+                  </w:rPr>
+                  <m:t xml:space="preserve">= </m:t>
+                </m:r>
+                <m:rad>
+                  <m:radPr>
+                    <m:degHide m:val="1"/>
+                    <m:ctrlPr>
+                      <w:rPr>
+                        <w:rFonts w:ascii="Cambria Math" w:eastAsiaTheme="minorEastAsia" w:hAnsi="Cambria Math"/>
+                        <w:i/>
+                        <w:sz w:val="44"/>
+                      </w:rPr>
+                    </m:ctrlPr>
+                  </m:radPr>
+                  <m:deg/>
+                  <m:e>
+                    <m:f>
+                      <m:fPr>
+                        <m:ctrlPr>
+                          <w:rPr>
+                            <w:rFonts w:ascii="Cambria Math" w:eastAsiaTheme="minorEastAsia" w:hAnsi="Cambria Math"/>
+                            <w:i/>
+                            <w:sz w:val="44"/>
+                          </w:rPr>
+                        </m:ctrlPr>
+                      </m:fPr>
+                      <m:num>
+                        <m:nary>
+                          <m:naryPr>
+                            <m:chr m:val="∑"/>
+                            <m:limLoc m:val="undOvr"/>
+                            <m:subHide m:val="1"/>
+                            <m:supHide m:val="1"/>
+                            <m:ctrlPr>
+                              <w:rPr>
+                                <w:rFonts w:ascii="Cambria Math" w:eastAsiaTheme="minorEastAsia" w:hAnsi="Cambria Math"/>
+                                <w:i/>
+                                <w:sz w:val="44"/>
+                              </w:rPr>
+                            </m:ctrlPr>
+                          </m:naryPr>
+                          <m:sub/>
+                          <m:sup/>
+                          <m:e>
+                            <m:sSup>
+                              <m:sSupPr>
+                                <m:ctrlPr>
+                                  <w:rPr>
+                                    <w:rFonts w:ascii="Cambria Math" w:eastAsiaTheme="minorEastAsia" w:hAnsi="Cambria Math"/>
+                                    <w:i/>
+                                    <w:sz w:val="44"/>
+                                  </w:rPr>
+                                </m:ctrlPr>
+                              </m:sSupPr>
+                              <m:e>
+                                <m:r>
+                                  <w:rPr>
+                                    <w:rFonts w:ascii="Cambria Math" w:eastAsiaTheme="minorEastAsia" w:hAnsi="Cambria Math"/>
+                                    <w:sz w:val="44"/>
+                                  </w:rPr>
+                                  <m:t>(y-</m:t>
+                                </m:r>
+                                <m:acc>
+                                  <m:accPr>
+                                    <m:chr m:val="̅"/>
+                                    <m:ctrlPr>
+                                      <w:rPr>
+                                        <w:rFonts w:ascii="Cambria Math" w:eastAsiaTheme="minorEastAsia" w:hAnsi="Cambria Math"/>
+                                        <w:i/>
+                                        <w:sz w:val="44"/>
+                                      </w:rPr>
+                                    </m:ctrlPr>
+                                  </m:accPr>
+                                  <m:e>
+                                    <m:r>
+                                      <w:rPr>
+                                        <w:rFonts w:ascii="Cambria Math" w:eastAsiaTheme="minorEastAsia" w:hAnsi="Cambria Math"/>
+                                        <w:sz w:val="44"/>
+                                      </w:rPr>
+                                      <m:t>y</m:t>
+                                    </m:r>
+                                  </m:e>
+                                </m:acc>
+                                <m:r>
+                                  <w:rPr>
+                                    <w:rFonts w:ascii="Cambria Math" w:eastAsiaTheme="minorEastAsia" w:hAnsi="Cambria Math"/>
+                                    <w:sz w:val="44"/>
+                                  </w:rPr>
+                                  <m:t>)</m:t>
+                                </m:r>
+                              </m:e>
+                              <m:sup>
+                                <m:r>
+                                  <w:rPr>
+                                    <w:rFonts w:ascii="Cambria Math" w:eastAsiaTheme="minorEastAsia" w:hAnsi="Cambria Math"/>
+                                    <w:sz w:val="44"/>
+                                  </w:rPr>
+                                  <m:t>2</m:t>
+                                </m:r>
+                              </m:sup>
+                            </m:sSup>
+                          </m:e>
+                        </m:nary>
+                      </m:num>
+                      <m:den>
+                        <m:r>
+                          <w:rPr>
+                            <w:rFonts w:ascii="Cambria Math" w:eastAsiaTheme="minorEastAsia" w:hAnsi="Cambria Math"/>
+                            <w:sz w:val="44"/>
+                          </w:rPr>
+                          <m:t>n-1</m:t>
+                        </m:r>
+                      </m:den>
+                    </m:f>
+                  </m:e>
+                </m:rad>
               </m:oMath>
             </m:oMathPara>
           </w:p>
@@ -725,7 +894,7 @@
       </w:tr>
       <w:tr>
         <w:trPr>
-          <w:trHeight w:hRule="exact" w:val="1420"/>
+          <w:trHeight w:val="1057"/>
         </w:trPr>
         <w:tc>
           <w:tcPr>
@@ -755,36 +924,97 @@
           </w:tcPr>
           <w:p>
             <w:pPr>
+              <w:jc w:val="center"/>
               <w:rPr>
                 <w:rFonts w:ascii="Calibri" w:eastAsia="Times New Roman" w:hAnsi="Calibri" w:cs="Times New Roman"/>
                 <w:sz w:val="44"/>
               </w:rPr>
             </w:pPr>
-            <m:oMathPara>
-              <m:oMath>
-                <m:acc>
-                  <m:accPr>
-                    <m:chr m:val="̅"/>
-                    <m:ctrlPr>
-                      <w:rPr>
-                        <w:rFonts w:ascii="Cambria Math" w:eastAsiaTheme="minorEastAsia" w:hAnsi="Cambria Math"/>
-                        <w:i/>
-                        <w:sz w:val="44"/>
-                      </w:rPr>
-                    </m:ctrlPr>
-                  </m:accPr>
-                  <m:e>
-                    <m:r>
-                      <w:rPr>
-                        <w:rFonts w:ascii="Cambria Math" w:eastAsiaTheme="minorEastAsia" w:hAnsi="Cambria Math"/>
-                        <w:sz w:val="44"/>
-                      </w:rPr>
-                      <m:t>y</m:t>
-                    </m:r>
-                  </m:e>
-                </m:acc>
-              </m:oMath>
-            </m:oMathPara>
+            <m:oMath>
+              <m:acc>
+                <m:accPr>
+                  <m:chr m:val="̅"/>
+                  <m:ctrlPr>
+                    <w:rPr>
+                      <w:rFonts w:ascii="Cambria Math" w:eastAsiaTheme="minorEastAsia" w:hAnsi="Cambria Math"/>
+                      <w:i/>
+                      <w:sz w:val="44"/>
+                    </w:rPr>
+                  </m:ctrlPr>
+                </m:accPr>
+                <m:e>
+                  <m:r>
+                    <w:rPr>
+                      <w:rFonts w:ascii="Cambria Math" w:eastAsiaTheme="minorEastAsia" w:hAnsi="Cambria Math"/>
+                      <w:sz w:val="44"/>
+                    </w:rPr>
+                    <m:t>y</m:t>
+                  </m:r>
+                </m:e>
+              </m:acc>
+              <m:r>
+                <w:rPr>
+                  <w:rFonts w:ascii="Cambria Math" w:eastAsiaTheme="minorEastAsia" w:hAnsi="Cambria Math"/>
+                  <w:sz w:val="44"/>
+                </w:rPr>
+                <m:t xml:space="preserve">= </m:t>
+              </m:r>
+              <m:f>
+                <m:fPr>
+                  <m:ctrlPr>
+                    <w:rPr>
+                      <w:rFonts w:ascii="Cambria Math" w:eastAsiaTheme="minorEastAsia" w:hAnsi="Cambria Math"/>
+                      <w:i/>
+                      <w:sz w:val="44"/>
+                    </w:rPr>
+                  </m:ctrlPr>
+                </m:fPr>
+                <m:num>
+                  <m:nary>
+                    <m:naryPr>
+                      <m:chr m:val="∑"/>
+                      <m:limLoc m:val="undOvr"/>
+                      <m:subHide m:val="1"/>
+                      <m:supHide m:val="1"/>
+                      <m:ctrlPr>
+                        <w:rPr>
+                          <w:rFonts w:ascii="Cambria Math" w:eastAsiaTheme="minorEastAsia" w:hAnsi="Cambria Math"/>
+                          <w:i/>
+                          <w:sz w:val="44"/>
+                        </w:rPr>
+                      </m:ctrlPr>
+                    </m:naryPr>
+                    <m:sub/>
+                    <m:sup/>
+                    <m:e>
+                      <m:r>
+                        <w:rPr>
+                          <w:rFonts w:ascii="Cambria Math" w:eastAsiaTheme="minorEastAsia" w:hAnsi="Cambria Math"/>
+                          <w:sz w:val="44"/>
+                        </w:rPr>
+                        <m:t>y</m:t>
+                      </m:r>
+                    </m:e>
+                  </m:nary>
+                </m:num>
+                <m:den>
+                  <m:r>
+                    <w:rPr>
+                      <w:rFonts w:ascii="Cambria Math" w:eastAsiaTheme="minorEastAsia" w:hAnsi="Cambria Math"/>
+                      <w:sz w:val="44"/>
+                    </w:rPr>
+                    <m:t>n</m:t>
+                  </m:r>
+                </m:den>
+              </m:f>
+            </m:oMath>
+            <w:r>
+              <w:rPr>
+                <w:rFonts w:ascii="Calibri" w:eastAsia="Times New Roman" w:hAnsi="Calibri" w:cs="Times New Roman"/>
+                <w:sz w:val="44"/>
+              </w:rPr>
+              <w:t xml:space="preserve"> </w:t>
+            </w:r>
           </w:p>
         </w:tc>
       </w:tr>

</xml_diff>

<commit_message>
notes on linear regression
</commit_message>
<xml_diff>
--- a/MachineLearning/equations.docx
+++ b/MachineLearning/equations.docx
@@ -102,37 +102,7 @@
                     <w:rFonts w:ascii="Cambria Math" w:eastAsiaTheme="minorEastAsia" w:hAnsi="Cambria Math"/>
                     <w:sz w:val="44"/>
                   </w:rPr>
-                  <m:t>a</m:t>
-                </m:r>
-                <m:r>
-                  <m:rPr>
-                    <m:nor/>
-                  </m:rPr>
-                  <w:rPr>
-                    <w:rFonts w:ascii="Cambria Math" w:eastAsiaTheme="minorEastAsia" w:hAnsi="Cambria Math"/>
-                    <w:sz w:val="44"/>
-                  </w:rPr>
-                  <m:t xml:space="preserve"> </m:t>
-                </m:r>
-                <m:r>
-                  <m:rPr>
-                    <m:nor/>
-                  </m:rPr>
-                  <w:rPr>
-                    <w:rFonts w:ascii="Cambria Math" w:eastAsiaTheme="minorEastAsia" w:hAnsi="Cambria Math"/>
-                    <w:sz w:val="44"/>
-                  </w:rPr>
-                  <m:t>=</m:t>
-                </m:r>
-                <m:r>
-                  <m:rPr>
-                    <m:nor/>
-                  </m:rPr>
-                  <w:rPr>
-                    <w:rFonts w:ascii="Cambria Math" w:eastAsiaTheme="minorEastAsia" w:hAnsi="Cambria Math"/>
-                    <w:sz w:val="44"/>
-                  </w:rPr>
-                  <m:t xml:space="preserve"> </m:t>
+                  <m:t xml:space="preserve">a = </m:t>
                 </m:r>
                 <m:acc>
                   <m:accPr>
@@ -314,8 +284,6 @@
             </m:oMathPara>
           </w:p>
         </w:tc>
-        <w:bookmarkStart w:id="0" w:name="_GoBack"/>
-        <w:bookmarkEnd w:id="0"/>
       </w:tr>
       <w:tr>
         <w:trPr>
@@ -407,7 +375,7 @@
                                 <w:rFonts w:ascii="Cambria Math" w:eastAsiaTheme="minorEastAsia" w:hAnsi="Cambria Math"/>
                                 <w:sz w:val="44"/>
                               </w:rPr>
-                              <m:t>x-</m:t>
+                              <m:t>(x-</m:t>
                             </m:r>
                             <m:acc>
                               <m:accPr>
@@ -465,12 +433,19 @@
                             <w:rFonts w:ascii="Cambria Math" w:eastAsiaTheme="minorEastAsia" w:hAnsi="Cambria Math"/>
                             <w:sz w:val="44"/>
                           </w:rPr>
-                          <m:t>)</m:t>
+                          <m:t>))</m:t>
                         </m:r>
                       </m:e>
                     </m:nary>
                   </m:num>
                   <m:den>
+                    <m:r>
+                      <w:rPr>
+                        <w:rFonts w:ascii="Cambria Math" w:eastAsiaTheme="minorEastAsia" w:hAnsi="Cambria Math"/>
+                        <w:sz w:val="44"/>
+                      </w:rPr>
+                      <m:t xml:space="preserve"> </m:t>
+                    </m:r>
                     <m:rad>
                       <m:radPr>
                         <m:degHide m:val="1"/>
@@ -560,35 +535,19 @@
                             </m:sSup>
                           </m:e>
                         </m:nary>
-                      </m:e>
-                    </m:rad>
-                    <m:r>
-                      <w:rPr>
-                        <w:rFonts w:ascii="Cambria Math" w:eastAsiaTheme="minorEastAsia" w:hAnsi="Cambria Math"/>
-                        <w:sz w:val="44"/>
-                      </w:rPr>
-                      <m:t xml:space="preserve"> </m:t>
-                    </m:r>
-                    <m:nary>
-                      <m:naryPr>
-                        <m:chr m:val="∑"/>
-                        <m:limLoc m:val="undOvr"/>
-                        <m:subHide m:val="1"/>
-                        <m:supHide m:val="1"/>
-                        <m:ctrlPr>
+                        <m:r>
                           <w:rPr>
                             <w:rFonts w:ascii="Cambria Math" w:eastAsiaTheme="minorEastAsia" w:hAnsi="Cambria Math"/>
-                            <w:i/>
                             <w:sz w:val="44"/>
                           </w:rPr>
-                        </m:ctrlPr>
-                      </m:naryPr>
-                      <m:sub/>
-                      <m:sup/>
-                      <m:e>
-                        <m:rad>
-                          <m:radPr>
-                            <m:degHide m:val="1"/>
+                          <m:t xml:space="preserve"> </m:t>
+                        </m:r>
+                        <m:nary>
+                          <m:naryPr>
+                            <m:chr m:val="∑"/>
+                            <m:limLoc m:val="undOvr"/>
+                            <m:subHide m:val="1"/>
+                            <m:supHide m:val="1"/>
                             <m:ctrlPr>
                               <w:rPr>
                                 <w:rFonts w:ascii="Cambria Math" w:eastAsiaTheme="minorEastAsia" w:hAnsi="Cambria Math"/>
@@ -596,8 +555,9 @@
                                 <w:sz w:val="44"/>
                               </w:rPr>
                             </m:ctrlPr>
-                          </m:radPr>
-                          <m:deg/>
+                          </m:naryPr>
+                          <m:sub/>
+                          <m:sup/>
                           <m:e>
                             <m:sSup>
                               <m:sSupPr>
@@ -657,9 +617,16 @@
                               </m:sup>
                             </m:sSup>
                           </m:e>
-                        </m:rad>
+                        </m:nary>
                       </m:e>
-                    </m:nary>
+                    </m:rad>
+                    <m:r>
+                      <w:rPr>
+                        <w:rFonts w:ascii="Cambria Math" w:eastAsiaTheme="minorEastAsia" w:hAnsi="Cambria Math"/>
+                        <w:sz w:val="44"/>
+                      </w:rPr>
+                      <m:t xml:space="preserve">   </m:t>
+                    </m:r>
                   </m:den>
                 </m:f>
               </m:oMath>
@@ -1027,7 +994,248 @@
         </w:rPr>
       </w:pPr>
     </w:p>
-    <w:p/>
+    <w:p>
+      <w:r>
+        <w:br w:type="page"/>
+      </w:r>
+    </w:p>
+    <w:p>
+      <w:pPr>
+        <w:rPr>
+          <w:rFonts w:eastAsiaTheme="minorEastAsia"/>
+          <w:sz w:val="44"/>
+        </w:rPr>
+      </w:pPr>
+      <m:oMathPara>
+        <m:oMath>
+          <m:nary>
+            <m:naryPr>
+              <m:chr m:val="∑"/>
+              <m:limLoc m:val="undOvr"/>
+              <m:subHide m:val="1"/>
+              <m:supHide m:val="1"/>
+              <m:ctrlPr>
+                <w:rPr>
+                  <w:rFonts w:ascii="Cambria Math" w:hAnsi="Cambria Math"/>
+                  <w:i/>
+                  <w:sz w:val="44"/>
+                </w:rPr>
+              </m:ctrlPr>
+            </m:naryPr>
+            <m:sub/>
+            <m:sup/>
+            <m:e>
+              <m:sSup>
+                <m:sSupPr>
+                  <m:ctrlPr>
+                    <w:rPr>
+                      <w:rFonts w:ascii="Cambria Math" w:hAnsi="Cambria Math"/>
+                      <w:i/>
+                      <w:sz w:val="44"/>
+                    </w:rPr>
+                  </m:ctrlPr>
+                </m:sSupPr>
+                <m:e>
+                  <m:r>
+                    <w:rPr>
+                      <w:rFonts w:ascii="Cambria Math" w:hAnsi="Cambria Math"/>
+                      <w:sz w:val="44"/>
+                    </w:rPr>
+                    <m:t>(y-</m:t>
+                  </m:r>
+                  <m:acc>
+                    <m:accPr>
+                      <m:ctrlPr>
+                        <w:rPr>
+                          <w:rFonts w:ascii="Cambria Math" w:hAnsi="Cambria Math"/>
+                          <w:i/>
+                          <w:sz w:val="44"/>
+                        </w:rPr>
+                      </m:ctrlPr>
+                    </m:accPr>
+                    <m:e>
+                      <m:r>
+                        <w:rPr>
+                          <w:rFonts w:ascii="Cambria Math" w:hAnsi="Cambria Math"/>
+                          <w:sz w:val="44"/>
+                        </w:rPr>
+                        <m:t>y</m:t>
+                      </m:r>
+                    </m:e>
+                  </m:acc>
+                  <m:r>
+                    <w:rPr>
+                      <w:rFonts w:ascii="Cambria Math" w:hAnsi="Cambria Math"/>
+                      <w:sz w:val="44"/>
+                    </w:rPr>
+                    <m:t>)</m:t>
+                  </m:r>
+                </m:e>
+                <m:sup>
+                  <m:r>
+                    <w:rPr>
+                      <w:rFonts w:ascii="Cambria Math" w:hAnsi="Cambria Math"/>
+                      <w:sz w:val="44"/>
+                    </w:rPr>
+                    <m:t>2</m:t>
+                  </m:r>
+                </m:sup>
+              </m:sSup>
+            </m:e>
+          </m:nary>
+        </m:oMath>
+      </m:oMathPara>
+    </w:p>
+    <w:p>
+      <w:pPr>
+        <w:rPr>
+          <w:rFonts w:eastAsiaTheme="minorEastAsia"/>
+          <w:sz w:val="44"/>
+        </w:rPr>
+      </w:pPr>
+      <w:r>
+        <w:rPr>
+          <w:rFonts w:eastAsiaTheme="minorEastAsia"/>
+          <w:sz w:val="44"/>
+        </w:rPr>
+        <w:t>Where</w:t>
+      </w:r>
+    </w:p>
+    <w:tbl>
+      <w:tblPr>
+        <w:tblStyle w:val="TableGrid"/>
+        <w:tblW w:w="0" w:type="auto"/>
+        <w:tblLook w:val="04A0" w:firstRow="1" w:lastRow="0" w:firstColumn="1" w:lastColumn="0" w:noHBand="0" w:noVBand="1"/>
+      </w:tblPr>
+      <w:tblGrid>
+        <w:gridCol w:w="2875"/>
+        <w:gridCol w:w="5953"/>
+      </w:tblGrid>
+      <w:tr>
+        <w:tc>
+          <w:tcPr>
+            <w:tcW w:w="2875" w:type="dxa"/>
+          </w:tcPr>
+          <w:p>
+            <w:pPr>
+              <w:rPr>
+                <w:sz w:val="44"/>
+              </w:rPr>
+            </w:pPr>
+            <m:oMathPara>
+              <m:oMath>
+                <m:r>
+                  <w:rPr>
+                    <w:rFonts w:ascii="Cambria Math" w:hAnsi="Cambria Math"/>
+                    <w:sz w:val="44"/>
+                  </w:rPr>
+                  <m:t>y</m:t>
+                </m:r>
+              </m:oMath>
+            </m:oMathPara>
+          </w:p>
+        </w:tc>
+        <w:tc>
+          <w:tcPr>
+            <w:tcW w:w="5953" w:type="dxa"/>
+          </w:tcPr>
+          <w:p>
+            <w:pPr>
+              <w:rPr>
+                <w:sz w:val="44"/>
+              </w:rPr>
+            </w:pPr>
+            <w:proofErr w:type="spellStart"/>
+            <w:r>
+              <w:rPr>
+                <w:sz w:val="44"/>
+              </w:rPr>
+              <w:t>Observado</w:t>
+            </w:r>
+            <w:proofErr w:type="spellEnd"/>
+            <w:r>
+              <w:rPr>
+                <w:sz w:val="44"/>
+              </w:rPr>
+              <w:t xml:space="preserve"> (dado)</w:t>
+            </w:r>
+          </w:p>
+        </w:tc>
+      </w:tr>
+      <w:tr>
+        <w:tc>
+          <w:tcPr>
+            <w:tcW w:w="2875" w:type="dxa"/>
+          </w:tcPr>
+          <w:p>
+            <w:pPr>
+              <w:rPr>
+                <w:sz w:val="44"/>
+              </w:rPr>
+            </w:pPr>
+            <m:oMathPara>
+              <m:oMath>
+                <m:acc>
+                  <m:accPr>
+                    <m:ctrlPr>
+                      <w:rPr>
+                        <w:rFonts w:ascii="Cambria Math" w:hAnsi="Cambria Math"/>
+                        <w:i/>
+                        <w:sz w:val="44"/>
+                      </w:rPr>
+                    </m:ctrlPr>
+                  </m:accPr>
+                  <m:e>
+                    <m:r>
+                      <w:rPr>
+                        <w:rFonts w:ascii="Cambria Math" w:hAnsi="Cambria Math"/>
+                        <w:sz w:val="44"/>
+                      </w:rPr>
+                      <m:t>y</m:t>
+                    </m:r>
+                  </m:e>
+                </m:acc>
+              </m:oMath>
+            </m:oMathPara>
+          </w:p>
+        </w:tc>
+        <w:tc>
+          <w:tcPr>
+            <w:tcW w:w="5953" w:type="dxa"/>
+          </w:tcPr>
+          <w:p>
+            <w:pPr>
+              <w:rPr>
+                <w:sz w:val="44"/>
+              </w:rPr>
+            </w:pPr>
+            <w:proofErr w:type="spellStart"/>
+            <w:r>
+              <w:rPr>
+                <w:sz w:val="44"/>
+              </w:rPr>
+              <w:t>Projetado</w:t>
+            </w:r>
+            <w:proofErr w:type="spellEnd"/>
+            <w:r>
+              <w:rPr>
+                <w:sz w:val="44"/>
+              </w:rPr>
+              <w:t xml:space="preserve"> (linha)</w:t>
+            </w:r>
+            <w:bookmarkStart w:id="0" w:name="_GoBack"/>
+            <w:bookmarkEnd w:id="0"/>
+          </w:p>
+        </w:tc>
+      </w:tr>
+    </w:tbl>
+    <w:p>
+      <w:pPr>
+        <w:rPr>
+          <w:sz w:val="44"/>
+        </w:rPr>
+      </w:pPr>
+    </w:p>
     <w:sectPr>
       <w:pgSz w:w="12240" w:h="15840"/>
       <w:pgMar w:top="1417" w:right="1701" w:bottom="1417" w:left="1701" w:header="720" w:footer="720" w:gutter="0"/>

</xml_diff>

<commit_message>
more notes on linear regression
</commit_message>
<xml_diff>
--- a/MachineLearning/equations.docx
+++ b/MachineLearning/equations.docx
@@ -1221,10 +1221,22 @@
               <w:rPr>
                 <w:sz w:val="44"/>
               </w:rPr>
-              <w:t xml:space="preserve"> (linha)</w:t>
+              <w:t xml:space="preserve"> (</w:t>
             </w:r>
-            <w:bookmarkStart w:id="0" w:name="_GoBack"/>
-            <w:bookmarkEnd w:id="0"/>
+            <w:proofErr w:type="spellStart"/>
+            <w:r>
+              <w:rPr>
+                <w:sz w:val="44"/>
+              </w:rPr>
+              <w:t>linha</w:t>
+            </w:r>
+            <w:proofErr w:type="spellEnd"/>
+            <w:r>
+              <w:rPr>
+                <w:sz w:val="44"/>
+              </w:rPr>
+              <w:t>)</w:t>
+            </w:r>
           </w:p>
         </w:tc>
       </w:tr>
@@ -1235,6 +1247,457 @@
           <w:sz w:val="44"/>
         </w:rPr>
       </w:pPr>
+    </w:p>
+    <w:p>
+      <w:pPr>
+        <w:rPr>
+          <w:rFonts w:eastAsiaTheme="minorEastAsia"/>
+          <w:sz w:val="72"/>
+          <w:lang w:val="pt-BR"/>
+        </w:rPr>
+      </w:pPr>
+      <m:oMathPara>
+        <m:oMath>
+          <m:r>
+            <w:rPr>
+              <w:rFonts w:ascii="Cambria Math" w:hAnsi="Cambria Math"/>
+              <w:sz w:val="72"/>
+            </w:rPr>
+            <m:t>mse=</m:t>
+          </m:r>
+          <m:f>
+            <m:fPr>
+              <m:ctrlPr>
+                <w:rPr>
+                  <w:rFonts w:ascii="Cambria Math" w:hAnsi="Cambria Math"/>
+                  <w:i/>
+                  <w:sz w:val="72"/>
+                </w:rPr>
+              </m:ctrlPr>
+            </m:fPr>
+            <m:num>
+              <m:nary>
+                <m:naryPr>
+                  <m:chr m:val="∑"/>
+                  <m:limLoc m:val="undOvr"/>
+                  <m:subHide m:val="1"/>
+                  <m:supHide m:val="1"/>
+                  <m:ctrlPr>
+                    <w:rPr>
+                      <w:rFonts w:ascii="Cambria Math" w:hAnsi="Cambria Math"/>
+                      <w:i/>
+                      <w:sz w:val="72"/>
+                    </w:rPr>
+                  </m:ctrlPr>
+                </m:naryPr>
+                <m:sub/>
+                <m:sup/>
+                <m:e>
+                  <m:sSup>
+                    <m:sSupPr>
+                      <m:ctrlPr>
+                        <w:rPr>
+                          <w:rFonts w:ascii="Cambria Math" w:hAnsi="Cambria Math"/>
+                          <w:i/>
+                          <w:sz w:val="72"/>
+                        </w:rPr>
+                      </m:ctrlPr>
+                    </m:sSupPr>
+                    <m:e>
+                      <m:r>
+                        <w:rPr>
+                          <w:rFonts w:ascii="Cambria Math" w:hAnsi="Cambria Math"/>
+                          <w:sz w:val="72"/>
+                        </w:rPr>
+                        <m:t>(y-</m:t>
+                      </m:r>
+                      <m:acc>
+                        <m:accPr>
+                          <m:ctrlPr>
+                            <w:rPr>
+                              <w:rFonts w:ascii="Cambria Math" w:hAnsi="Cambria Math"/>
+                              <w:i/>
+                              <w:sz w:val="72"/>
+                            </w:rPr>
+                          </m:ctrlPr>
+                        </m:accPr>
+                        <m:e>
+                          <m:r>
+                            <w:rPr>
+                              <w:rFonts w:ascii="Cambria Math" w:hAnsi="Cambria Math"/>
+                              <w:sz w:val="72"/>
+                            </w:rPr>
+                            <m:t>y</m:t>
+                          </m:r>
+                        </m:e>
+                      </m:acc>
+                      <m:r>
+                        <w:rPr>
+                          <w:rFonts w:ascii="Cambria Math" w:hAnsi="Cambria Math"/>
+                          <w:sz w:val="72"/>
+                        </w:rPr>
+                        <m:t>)</m:t>
+                      </m:r>
+                    </m:e>
+                    <m:sup>
+                      <m:r>
+                        <w:rPr>
+                          <w:rFonts w:ascii="Cambria Math" w:hAnsi="Cambria Math"/>
+                          <w:sz w:val="72"/>
+                        </w:rPr>
+                        <m:t>2</m:t>
+                      </m:r>
+                    </m:sup>
+                  </m:sSup>
+                </m:e>
+              </m:nary>
+            </m:num>
+            <m:den>
+              <m:r>
+                <w:rPr>
+                  <w:rFonts w:ascii="Cambria Math" w:hAnsi="Cambria Math"/>
+                  <w:sz w:val="72"/>
+                </w:rPr>
+                <m:t>n</m:t>
+              </m:r>
+            </m:den>
+          </m:f>
+        </m:oMath>
+      </m:oMathPara>
+    </w:p>
+    <w:p>
+      <w:pPr>
+        <w:rPr>
+          <w:sz w:val="44"/>
+        </w:rPr>
+      </w:pPr>
+    </w:p>
+    <w:p>
+      <w:pPr>
+        <w:rPr>
+          <w:rFonts w:eastAsiaTheme="minorEastAsia"/>
+          <w:sz w:val="72"/>
+        </w:rPr>
+      </w:pPr>
+      <m:oMathPara>
+        <m:oMath>
+          <m:r>
+            <w:rPr>
+              <w:rFonts w:ascii="Cambria Math" w:hAnsi="Cambria Math"/>
+              <w:sz w:val="72"/>
+            </w:rPr>
+            <m:t>r</m:t>
+          </m:r>
+          <m:r>
+            <w:rPr>
+              <w:rFonts w:ascii="Cambria Math" w:hAnsi="Cambria Math"/>
+              <w:sz w:val="72"/>
+            </w:rPr>
+            <m:t>mse=</m:t>
+          </m:r>
+          <m:sSup>
+            <m:sSupPr>
+              <m:ctrlPr>
+                <w:rPr>
+                  <w:rFonts w:ascii="Cambria Math" w:hAnsi="Cambria Math"/>
+                  <w:i/>
+                  <w:sz w:val="72"/>
+                </w:rPr>
+              </m:ctrlPr>
+            </m:sSupPr>
+            <m:e>
+              <m:r>
+                <w:rPr>
+                  <w:rFonts w:ascii="Cambria Math" w:hAnsi="Cambria Math"/>
+                  <w:sz w:val="72"/>
+                </w:rPr>
+                <m:t>[</m:t>
+              </m:r>
+              <m:nary>
+                <m:naryPr>
+                  <m:chr m:val="∑"/>
+                  <m:limLoc m:val="undOvr"/>
+                  <m:ctrlPr>
+                    <w:rPr>
+                      <w:rFonts w:ascii="Cambria Math" w:hAnsi="Cambria Math"/>
+                      <w:i/>
+                      <w:sz w:val="72"/>
+                    </w:rPr>
+                  </m:ctrlPr>
+                </m:naryPr>
+                <m:sub>
+                  <m:r>
+                    <w:rPr>
+                      <w:rFonts w:ascii="Cambria Math" w:hAnsi="Cambria Math"/>
+                      <w:sz w:val="72"/>
+                    </w:rPr>
+                    <m:t>i=1</m:t>
+                  </m:r>
+                </m:sub>
+                <m:sup>
+                  <m:r>
+                    <w:rPr>
+                      <w:rFonts w:ascii="Cambria Math" w:hAnsi="Cambria Math"/>
+                      <w:sz w:val="72"/>
+                    </w:rPr>
+                    <m:t>n</m:t>
+                  </m:r>
+                </m:sup>
+                <m:e>
+                  <m:r>
+                    <w:rPr>
+                      <w:rFonts w:ascii="Cambria Math" w:hAnsi="Cambria Math"/>
+                      <w:sz w:val="72"/>
+                    </w:rPr>
+                    <m:t>(</m:t>
+                  </m:r>
+                  <m:sSub>
+                    <m:sSubPr>
+                      <m:ctrlPr>
+                        <w:rPr>
+                          <w:rFonts w:ascii="Cambria Math" w:hAnsi="Cambria Math"/>
+                          <w:i/>
+                          <w:sz w:val="72"/>
+                        </w:rPr>
+                      </m:ctrlPr>
+                    </m:sSubPr>
+                    <m:e>
+                      <m:r>
+                        <w:rPr>
+                          <w:rFonts w:ascii="Cambria Math" w:hAnsi="Cambria Math"/>
+                          <w:sz w:val="72"/>
+                        </w:rPr>
+                        <m:t>y</m:t>
+                      </m:r>
+                    </m:e>
+                    <m:sub>
+                      <m:r>
+                        <w:rPr>
+                          <w:rFonts w:ascii="Cambria Math" w:hAnsi="Cambria Math"/>
+                          <w:sz w:val="72"/>
+                        </w:rPr>
+                        <m:t>i</m:t>
+                      </m:r>
+                    </m:sub>
+                  </m:sSub>
+                  <m:r>
+                    <w:rPr>
+                      <w:rFonts w:ascii="Cambria Math" w:hAnsi="Cambria Math"/>
+                      <w:sz w:val="72"/>
+                    </w:rPr>
+                    <m:t>-</m:t>
+                  </m:r>
+                  <m:sSub>
+                    <m:sSubPr>
+                      <m:ctrlPr>
+                        <w:rPr>
+                          <w:rFonts w:ascii="Cambria Math" w:hAnsi="Cambria Math"/>
+                          <w:i/>
+                          <w:sz w:val="72"/>
+                        </w:rPr>
+                      </m:ctrlPr>
+                    </m:sSubPr>
+                    <m:e>
+                      <m:acc>
+                        <m:accPr>
+                          <m:ctrlPr>
+                            <w:rPr>
+                              <w:rFonts w:ascii="Cambria Math" w:hAnsi="Cambria Math"/>
+                              <w:i/>
+                              <w:sz w:val="72"/>
+                            </w:rPr>
+                          </m:ctrlPr>
+                        </m:accPr>
+                        <m:e>
+                          <m:r>
+                            <w:rPr>
+                              <w:rFonts w:ascii="Cambria Math" w:hAnsi="Cambria Math"/>
+                              <w:sz w:val="72"/>
+                            </w:rPr>
+                            <m:t>y</m:t>
+                          </m:r>
+                        </m:e>
+                      </m:acc>
+                    </m:e>
+                    <m:sub>
+                      <m:r>
+                        <w:rPr>
+                          <w:rFonts w:ascii="Cambria Math" w:hAnsi="Cambria Math"/>
+                          <w:sz w:val="72"/>
+                        </w:rPr>
+                        <m:t>i</m:t>
+                      </m:r>
+                    </m:sub>
+                  </m:sSub>
+                  <m:r>
+                    <w:rPr>
+                      <w:rFonts w:ascii="Cambria Math" w:hAnsi="Cambria Math"/>
+                      <w:sz w:val="72"/>
+                    </w:rPr>
+                    <m:t>)</m:t>
+                  </m:r>
+                </m:e>
+              </m:nary>
+              <m:r>
+                <w:rPr>
+                  <w:rFonts w:ascii="Cambria Math" w:hAnsi="Cambria Math"/>
+                  <w:sz w:val="72"/>
+                </w:rPr>
+                <m:t>]</m:t>
+              </m:r>
+            </m:e>
+            <m:sup>
+              <m:f>
+                <m:fPr>
+                  <m:ctrlPr>
+                    <w:rPr>
+                      <w:rFonts w:ascii="Cambria Math" w:hAnsi="Cambria Math"/>
+                      <w:i/>
+                      <w:sz w:val="72"/>
+                    </w:rPr>
+                  </m:ctrlPr>
+                </m:fPr>
+                <m:num>
+                  <m:r>
+                    <w:rPr>
+                      <w:rFonts w:ascii="Cambria Math" w:hAnsi="Cambria Math"/>
+                      <w:sz w:val="72"/>
+                    </w:rPr>
+                    <m:t>1</m:t>
+                  </m:r>
+                </m:num>
+                <m:den>
+                  <m:r>
+                    <w:rPr>
+                      <w:rFonts w:ascii="Cambria Math" w:hAnsi="Cambria Math"/>
+                      <w:sz w:val="72"/>
+                    </w:rPr>
+                    <m:t>2</m:t>
+                  </m:r>
+                </m:den>
+              </m:f>
+            </m:sup>
+          </m:sSup>
+        </m:oMath>
+      </m:oMathPara>
+    </w:p>
+    <w:p>
+      <w:pPr>
+        <w:rPr>
+          <w:rFonts w:eastAsiaTheme="minorEastAsia"/>
+          <w:sz w:val="72"/>
+        </w:rPr>
+      </w:pPr>
+    </w:p>
+    <w:p>
+      <w:pPr>
+        <w:rPr>
+          <w:sz w:val="44"/>
+        </w:rPr>
+      </w:pPr>
+      <w:r>
+        <w:rPr>
+          <w:rFonts w:eastAsiaTheme="minorEastAsia"/>
+          <w:sz w:val="72"/>
+        </w:rPr>
+        <w:t xml:space="preserve">E = </w:t>
+      </w:r>
+      <m:oMath>
+        <m:r>
+          <w:rPr>
+            <w:rFonts w:ascii="Cambria Math" w:eastAsiaTheme="minorEastAsia" w:hAnsi="Cambria Math"/>
+            <w:sz w:val="72"/>
+          </w:rPr>
+          <m:t>∆x=|</m:t>
+        </m:r>
+        <m:sSub>
+          <m:sSubPr>
+            <m:ctrlPr>
+              <w:rPr>
+                <w:rFonts w:ascii="Cambria Math" w:hAnsi="Cambria Math"/>
+                <w:i/>
+                <w:sz w:val="72"/>
+              </w:rPr>
+            </m:ctrlPr>
+          </m:sSubPr>
+          <m:e>
+            <m:r>
+              <w:rPr>
+                <w:rFonts w:ascii="Cambria Math" w:hAnsi="Cambria Math"/>
+                <w:sz w:val="72"/>
+              </w:rPr>
+              <m:t>y</m:t>
+            </m:r>
+          </m:e>
+          <m:sub>
+            <m:r>
+              <w:rPr>
+                <w:rFonts w:ascii="Cambria Math" w:hAnsi="Cambria Math"/>
+                <w:sz w:val="72"/>
+              </w:rPr>
+              <m:t>i</m:t>
+            </m:r>
+          </m:sub>
+        </m:sSub>
+        <m:r>
+          <w:rPr>
+            <w:rFonts w:ascii="Cambria Math" w:hAnsi="Cambria Math"/>
+            <w:sz w:val="72"/>
+          </w:rPr>
+          <m:t>-</m:t>
+        </m:r>
+        <m:sSub>
+          <m:sSubPr>
+            <m:ctrlPr>
+              <w:rPr>
+                <w:rFonts w:ascii="Cambria Math" w:hAnsi="Cambria Math"/>
+                <w:i/>
+                <w:sz w:val="72"/>
+              </w:rPr>
+            </m:ctrlPr>
+          </m:sSubPr>
+          <m:e>
+            <m:acc>
+              <m:accPr>
+                <m:ctrlPr>
+                  <w:rPr>
+                    <w:rFonts w:ascii="Cambria Math" w:hAnsi="Cambria Math"/>
+                    <w:i/>
+                    <w:sz w:val="72"/>
+                  </w:rPr>
+                </m:ctrlPr>
+              </m:accPr>
+              <m:e>
+                <m:r>
+                  <w:rPr>
+                    <w:rFonts w:ascii="Cambria Math" w:hAnsi="Cambria Math"/>
+                    <w:sz w:val="72"/>
+                  </w:rPr>
+                  <m:t>y</m:t>
+                </m:r>
+              </m:e>
+            </m:acc>
+          </m:e>
+          <m:sub>
+            <m:r>
+              <w:rPr>
+                <w:rFonts w:ascii="Cambria Math" w:hAnsi="Cambria Math"/>
+                <w:sz w:val="72"/>
+              </w:rPr>
+              <m:t>i</m:t>
+            </m:r>
+          </m:sub>
+        </m:sSub>
+        <m:r>
+          <w:rPr>
+            <w:rFonts w:ascii="Cambria Math" w:hAnsi="Cambria Math"/>
+            <w:sz w:val="72"/>
+          </w:rPr>
+          <m:t>|</m:t>
+        </m:r>
+      </m:oMath>
+      <w:bookmarkStart w:id="0" w:name="_GoBack"/>
+      <w:bookmarkEnd w:id="0"/>
     </w:p>
     <w:sectPr>
       <w:pgSz w:w="12240" w:h="15840"/>

</xml_diff>